<commit_message>
Manual do usuário IMC - Versão 0.2
Adição dos tópicos de 1 à 4.
</commit_message>
<xml_diff>
--- a/Manual do usuário - IMC.docx
+++ b/Manual do usuário - IMC.docx
@@ -4,17 +4,474 @@
   <w:body>
     <w:p>
       <w:r>
-        <w:t xml:space="preserve">Manual do  - </w:t>
+        <w:t xml:space="preserve">Manual do  -  IMC </w:t>
+      </w:r>
+    </w:p>
+    <w:p>
+      <w:r>
+        <w:t>06/05/2016 – criação do documento</w:t>
+      </w:r>
+    </w:p>
+    <w:p>
+      <w:r>
+        <w:t>15/04/2016</w:t>
+      </w:r>
+    </w:p>
+    <w:p>
+      <w:r>
+        <w:t>Introdução:</w:t>
+      </w:r>
+    </w:p>
+    <w:p>
+      <w:pPr>
+        <w:rPr>
+          <w:rFonts w:ascii="Times New Roman" w:hAnsi="Times New Roman" w:cs="Times New Roman"/>
+          <w:sz w:val="24"/>
+          <w:szCs w:val="24"/>
+        </w:rPr>
+      </w:pPr>
+      <w:r>
+        <w:t xml:space="preserve">O </w:t>
+      </w:r>
+      <w:r>
+        <w:rPr>
+          <w:rFonts w:ascii="Times New Roman" w:hAnsi="Times New Roman" w:cs="Times New Roman"/>
+          <w:sz w:val="24"/>
+          <w:szCs w:val="24"/>
+        </w:rPr>
+        <w:t>Sistema de Cálculo do IMC</w:t>
+      </w:r>
+      <w:r>
+        <w:rPr>
+          <w:rFonts w:ascii="Times New Roman" w:hAnsi="Times New Roman" w:cs="Times New Roman"/>
+          <w:sz w:val="24"/>
+          <w:szCs w:val="24"/>
+        </w:rPr>
+        <w:t xml:space="preserve"> é um sistema que irá apoiar o diagnostico de condições</w:t>
+      </w:r>
+      <w:r>
+        <w:rPr>
+          <w:rFonts w:ascii="Times New Roman" w:hAnsi="Times New Roman" w:cs="Times New Roman"/>
+          <w:sz w:val="24"/>
+          <w:szCs w:val="24"/>
+        </w:rPr>
+        <w:t xml:space="preserve"> médic</w:t>
+      </w:r>
+      <w:r>
+        <w:rPr>
+          <w:rFonts w:ascii="Times New Roman" w:hAnsi="Times New Roman" w:cs="Times New Roman"/>
+          <w:sz w:val="24"/>
+          <w:szCs w:val="24"/>
+        </w:rPr>
+        <w:t>as, como a obesidade. Foi concebido para proporcionar aos usuários a ação de calcular o índice de massa corporal, e assim verificar a classificação do</w:t>
+      </w:r>
+      <w:r>
+        <w:rPr>
+          <w:rFonts w:ascii="Times New Roman" w:hAnsi="Times New Roman" w:cs="Times New Roman"/>
+          <w:sz w:val="24"/>
+          <w:szCs w:val="24"/>
+        </w:rPr>
+        <w:t>s</w:t>
+      </w:r>
+      <w:r>
+        <w:rPr>
+          <w:rFonts w:ascii="Times New Roman" w:hAnsi="Times New Roman" w:cs="Times New Roman"/>
+          <w:sz w:val="24"/>
+          <w:szCs w:val="24"/>
+        </w:rPr>
+        <w:t xml:space="preserve"> resultado</w:t>
+      </w:r>
+      <w:r>
+        <w:rPr>
+          <w:rFonts w:ascii="Times New Roman" w:hAnsi="Times New Roman" w:cs="Times New Roman"/>
+          <w:sz w:val="24"/>
+          <w:szCs w:val="24"/>
+        </w:rPr>
+        <w:t>s</w:t>
+      </w:r>
+      <w:r>
+        <w:rPr>
+          <w:rFonts w:ascii="Times New Roman" w:hAnsi="Times New Roman" w:cs="Times New Roman"/>
+          <w:sz w:val="24"/>
+          <w:szCs w:val="24"/>
+        </w:rPr>
+        <w:t xml:space="preserve"> em: </w:t>
+      </w:r>
+      <w:r>
+        <w:rPr>
+          <w:rFonts w:ascii="Times New Roman" w:hAnsi="Times New Roman" w:cs="Times New Roman"/>
+          <w:sz w:val="24"/>
+          <w:szCs w:val="24"/>
+        </w:rPr>
+        <w:t>abaixo do peso, peso</w:t>
+      </w:r>
+      <w:r>
+        <w:rPr>
+          <w:rFonts w:ascii="Times New Roman" w:hAnsi="Times New Roman" w:cs="Times New Roman"/>
+          <w:sz w:val="24"/>
+          <w:szCs w:val="24"/>
+        </w:rPr>
+        <w:t xml:space="preserve"> normal, peso acima e obesidade</w:t>
+      </w:r>
+      <w:r>
+        <w:rPr>
+          <w:rFonts w:ascii="Times New Roman" w:hAnsi="Times New Roman" w:cs="Times New Roman"/>
+          <w:sz w:val="24"/>
+          <w:szCs w:val="24"/>
+        </w:rPr>
+        <w:t xml:space="preserve"> (nível 1, 2 e 3)</w:t>
+      </w:r>
+      <w:r>
+        <w:rPr>
+          <w:rFonts w:ascii="Times New Roman" w:hAnsi="Times New Roman" w:cs="Times New Roman"/>
+          <w:sz w:val="24"/>
+          <w:szCs w:val="24"/>
+        </w:rPr>
+        <w:t>.</w:t>
+      </w:r>
+      <w:r>
+        <w:rPr>
+          <w:rFonts w:ascii="Times New Roman" w:hAnsi="Times New Roman" w:cs="Times New Roman"/>
+          <w:sz w:val="24"/>
+          <w:szCs w:val="24"/>
+        </w:rPr>
+        <w:t xml:space="preserve"> </w:t>
+      </w:r>
+    </w:p>
+    <w:p>
+      <w:pPr>
+        <w:rPr>
+          <w:rFonts w:ascii="Times New Roman" w:hAnsi="Times New Roman" w:cs="Times New Roman"/>
+          <w:sz w:val="24"/>
+          <w:szCs w:val="24"/>
+        </w:rPr>
+      </w:pPr>
+    </w:p>
+    <w:p>
+      <w:pPr>
+        <w:rPr>
+          <w:rFonts w:ascii="Times New Roman" w:hAnsi="Times New Roman" w:cs="Times New Roman"/>
+          <w:sz w:val="24"/>
+          <w:szCs w:val="24"/>
+        </w:rPr>
+      </w:pPr>
+      <w:r>
+        <w:rPr>
+          <w:rFonts w:ascii="Times New Roman" w:hAnsi="Times New Roman" w:cs="Times New Roman"/>
+          <w:sz w:val="24"/>
+          <w:szCs w:val="24"/>
+        </w:rPr>
+        <w:t>1. Visão Inicial do Sistema:</w:t>
+      </w:r>
+    </w:p>
+    <w:p>
+      <w:pPr>
+        <w:rPr>
+          <w:rFonts w:ascii="Times New Roman" w:hAnsi="Times New Roman" w:cs="Times New Roman"/>
+          <w:sz w:val="24"/>
+          <w:szCs w:val="24"/>
+        </w:rPr>
+      </w:pPr>
+      <w:r>
+        <w:rPr>
+          <w:rFonts w:ascii="Times New Roman" w:hAnsi="Times New Roman" w:cs="Times New Roman"/>
+          <w:sz w:val="24"/>
+          <w:szCs w:val="24"/>
+        </w:rPr>
+        <w:t>Ao abrir o Sistema de Cálculo do IMC é apresentada a seguinte interface:</w:t>
+      </w:r>
+    </w:p>
+    <w:p>
+      <w:pPr>
+        <w:jc w:val="center"/>
+        <w:rPr>
+          <w:rFonts w:ascii="Times New Roman" w:hAnsi="Times New Roman" w:cs="Times New Roman"/>
+          <w:sz w:val="24"/>
+          <w:szCs w:val="24"/>
+        </w:rPr>
+      </w:pPr>
+      <w:r>
+        <w:rPr>
+          <w:rFonts w:ascii="Times New Roman" w:hAnsi="Times New Roman" w:cs="Times New Roman"/>
+          <w:noProof/>
+          <w:sz w:val="24"/>
+          <w:szCs w:val="24"/>
+          <w:lang w:eastAsia="pt-BR"/>
+        </w:rPr>
+        <w:drawing>
+          <wp:inline distT="0" distB="0" distL="0" distR="0">
+            <wp:extent cx="3305175" cy="3020167"/>
+            <wp:effectExtent l="0" t="0" r="0" b="8890"/>
+            <wp:docPr id="1" name="Imagem 1" descr="C:\Users\Usuario\Desktop\Protótipo\IMC1.png"/>
+            <wp:cNvGraphicFramePr>
+              <a:graphicFrameLocks xmlns:a="http://schemas.openxmlformats.org/drawingml/2006/main" noChangeAspect="1"/>
+            </wp:cNvGraphicFramePr>
+            <a:graphic xmlns:a="http://schemas.openxmlformats.org/drawingml/2006/main">
+              <a:graphicData uri="http://schemas.openxmlformats.org/drawingml/2006/picture">
+                <pic:pic xmlns:pic="http://schemas.openxmlformats.org/drawingml/2006/picture">
+                  <pic:nvPicPr>
+                    <pic:cNvPr id="0" name="Picture 1" descr="C:\Users\Usuario\Desktop\Protótipo\IMC1.png"/>
+                    <pic:cNvPicPr>
+                      <a:picLocks noChangeAspect="1" noChangeArrowheads="1"/>
+                    </pic:cNvPicPr>
+                  </pic:nvPicPr>
+                  <pic:blipFill>
+                    <a:blip r:embed="rId5">
+                      <a:extLst>
+                        <a:ext uri="{28A0092B-C50C-407E-A947-70E740481C1C}">
+                          <a14:useLocalDpi xmlns:a14="http://schemas.microsoft.com/office/drawing/2010/main" val="0"/>
+                        </a:ext>
+                      </a:extLst>
+                    </a:blip>
+                    <a:srcRect/>
+                    <a:stretch>
+                      <a:fillRect/>
+                    </a:stretch>
+                  </pic:blipFill>
+                  <pic:spPr bwMode="auto">
+                    <a:xfrm>
+                      <a:off x="0" y="0"/>
+                      <a:ext cx="3308478" cy="3023185"/>
+                    </a:xfrm>
+                    <a:prstGeom prst="rect">
+                      <a:avLst/>
+                    </a:prstGeom>
+                    <a:noFill/>
+                    <a:ln>
+                      <a:noFill/>
+                    </a:ln>
+                  </pic:spPr>
+                </pic:pic>
+              </a:graphicData>
+            </a:graphic>
+          </wp:inline>
+        </w:drawing>
       </w:r>
       <w:bookmarkStart w:id="0" w:name="_GoBack"/>
       <w:bookmarkEnd w:id="0"/>
-      <w:r>
-        <w:t xml:space="preserve"> IMC </w:t>
-      </w:r>
-    </w:p>
-    <w:p>
-      <w:r>
-        <w:t>06/05/2016 – criação do documento</w:t>
+    </w:p>
+    <w:p/>
+    <w:p/>
+    <w:p/>
+    <w:p/>
+    <w:p/>
+    <w:p/>
+    <w:p/>
+    <w:p/>
+    <w:p/>
+    <w:p>
+      <w:r>
+        <w:t>2. Fornecimento de Idade</w:t>
+      </w:r>
+    </w:p>
+    <w:p>
+      <w:r>
+        <w:t xml:space="preserve">No campo indicado pela imagem </w:t>
+      </w:r>
+      <w:proofErr w:type="gramStart"/>
+      <w:r>
+        <w:t>2</w:t>
+      </w:r>
+      <w:proofErr w:type="gramEnd"/>
+      <w:r>
+        <w:t xml:space="preserve">, o usuário deve digitar a idade </w:t>
+      </w:r>
+      <w:r>
+        <w:t xml:space="preserve">(caracteres numéricos) </w:t>
+      </w:r>
+      <w:r>
+        <w:t xml:space="preserve">e confirmar clicando no botão “Ok” em frente. O botão verde significa que a idade digitada é válida. </w:t>
+      </w:r>
+    </w:p>
+    <w:p>
+      <w:pPr>
+        <w:jc w:val="center"/>
+      </w:pPr>
+      <w:r>
+        <w:rPr>
+          <w:noProof/>
+          <w:lang w:eastAsia="pt-BR"/>
+        </w:rPr>
+        <w:drawing>
+          <wp:inline distT="0" distB="0" distL="0" distR="0" wp14:anchorId="5FF550A7" wp14:editId="3CC2A665">
+            <wp:extent cx="3592740" cy="3286125"/>
+            <wp:effectExtent l="0" t="0" r="8255" b="0"/>
+            <wp:docPr id="2" name="Imagem 2"/>
+            <wp:cNvGraphicFramePr>
+              <a:graphicFrameLocks xmlns:a="http://schemas.openxmlformats.org/drawingml/2006/main" noChangeAspect="1"/>
+            </wp:cNvGraphicFramePr>
+            <a:graphic xmlns:a="http://schemas.openxmlformats.org/drawingml/2006/main">
+              <a:graphicData uri="http://schemas.openxmlformats.org/drawingml/2006/picture">
+                <pic:pic xmlns:pic="http://schemas.openxmlformats.org/drawingml/2006/picture">
+                  <pic:nvPicPr>
+                    <pic:cNvPr id="0" name=""/>
+                    <pic:cNvPicPr/>
+                  </pic:nvPicPr>
+                  <pic:blipFill>
+                    <a:blip r:embed="rId6"/>
+                    <a:stretch>
+                      <a:fillRect/>
+                    </a:stretch>
+                  </pic:blipFill>
+                  <pic:spPr>
+                    <a:xfrm>
+                      <a:off x="0" y="0"/>
+                      <a:ext cx="3594893" cy="3288094"/>
+                    </a:xfrm>
+                    <a:prstGeom prst="rect">
+                      <a:avLst/>
+                    </a:prstGeom>
+                  </pic:spPr>
+                </pic:pic>
+              </a:graphicData>
+            </a:graphic>
+          </wp:inline>
+        </w:drawing>
+      </w:r>
+    </w:p>
+    <w:p>
+      <w:r>
+        <w:t>A idade digitada deve s</w:t>
+      </w:r>
+      <w:r>
+        <w:t xml:space="preserve">er acima </w:t>
+      </w:r>
+      <w:r>
+        <w:t xml:space="preserve">de dois </w:t>
+      </w:r>
+      <w:r>
+        <w:t>anos, do contrário o</w:t>
+      </w:r>
+      <w:r>
+        <w:t xml:space="preserve"> botão “ok” fica vermelho sinalizando que a idade é inválida. </w:t>
+      </w:r>
+    </w:p>
+    <w:p>
+      <w:pPr>
+        <w:jc w:val="center"/>
+      </w:pPr>
+      <w:r>
+        <w:rPr>
+          <w:noProof/>
+          <w:lang w:eastAsia="pt-BR"/>
+        </w:rPr>
+        <w:drawing>
+          <wp:inline distT="0" distB="0" distL="0" distR="0" wp14:anchorId="2C2D6842" wp14:editId="1BC10494">
+            <wp:extent cx="3638744" cy="3314700"/>
+            <wp:effectExtent l="0" t="0" r="0" b="0"/>
+            <wp:docPr id="3" name="Imagem 3"/>
+            <wp:cNvGraphicFramePr>
+              <a:graphicFrameLocks xmlns:a="http://schemas.openxmlformats.org/drawingml/2006/main" noChangeAspect="1"/>
+            </wp:cNvGraphicFramePr>
+            <a:graphic xmlns:a="http://schemas.openxmlformats.org/drawingml/2006/main">
+              <a:graphicData uri="http://schemas.openxmlformats.org/drawingml/2006/picture">
+                <pic:pic xmlns:pic="http://schemas.openxmlformats.org/drawingml/2006/picture">
+                  <pic:nvPicPr>
+                    <pic:cNvPr id="0" name=""/>
+                    <pic:cNvPicPr/>
+                  </pic:nvPicPr>
+                  <pic:blipFill>
+                    <a:blip r:embed="rId7"/>
+                    <a:stretch>
+                      <a:fillRect/>
+                    </a:stretch>
+                  </pic:blipFill>
+                  <pic:spPr>
+                    <a:xfrm>
+                      <a:off x="0" y="0"/>
+                      <a:ext cx="3638744" cy="3314700"/>
+                    </a:xfrm>
+                    <a:prstGeom prst="rect">
+                      <a:avLst/>
+                    </a:prstGeom>
+                  </pic:spPr>
+                </pic:pic>
+              </a:graphicData>
+            </a:graphic>
+          </wp:inline>
+        </w:drawing>
+      </w:r>
+    </w:p>
+    <w:p>
+      <w:r>
+        <w:lastRenderedPageBreak/>
+        <w:t>3. Fornecimento de altura</w:t>
+      </w:r>
+    </w:p>
+    <w:p>
+      <w:r>
+        <w:t xml:space="preserve">No campo indicado pela imagem </w:t>
+      </w:r>
+      <w:proofErr w:type="gramStart"/>
+      <w:r>
+        <w:t>4</w:t>
+      </w:r>
+      <w:proofErr w:type="gramEnd"/>
+      <w:r>
+        <w:t xml:space="preserve">, o usuário deve digitar a </w:t>
+      </w:r>
+      <w:r>
+        <w:t>altura</w:t>
+      </w:r>
+      <w:r>
+        <w:t xml:space="preserve">(caracteres numéricos) e confirmar clicando no botão “Ok” em frente. O botão verde significa que a idade digitada é válida. </w:t>
+      </w:r>
+    </w:p>
+    <w:p>
+      <w:pPr>
+        <w:jc w:val="center"/>
+      </w:pPr>
+      <w:r>
+        <w:rPr>
+          <w:noProof/>
+          <w:lang w:eastAsia="pt-BR"/>
+        </w:rPr>
+        <w:drawing>
+          <wp:inline distT="0" distB="0" distL="0" distR="0" wp14:anchorId="7B9822A8" wp14:editId="5909FEC1">
+            <wp:extent cx="3982357" cy="3629025"/>
+            <wp:effectExtent l="0" t="0" r="0" b="0"/>
+            <wp:docPr id="4" name="Imagem 4"/>
+            <wp:cNvGraphicFramePr>
+              <a:graphicFrameLocks xmlns:a="http://schemas.openxmlformats.org/drawingml/2006/main" noChangeAspect="1"/>
+            </wp:cNvGraphicFramePr>
+            <a:graphic xmlns:a="http://schemas.openxmlformats.org/drawingml/2006/main">
+              <a:graphicData uri="http://schemas.openxmlformats.org/drawingml/2006/picture">
+                <pic:pic xmlns:pic="http://schemas.openxmlformats.org/drawingml/2006/picture">
+                  <pic:nvPicPr>
+                    <pic:cNvPr id="0" name=""/>
+                    <pic:cNvPicPr/>
+                  </pic:nvPicPr>
+                  <pic:blipFill>
+                    <a:blip r:embed="rId8"/>
+                    <a:stretch>
+                      <a:fillRect/>
+                    </a:stretch>
+                  </pic:blipFill>
+                  <pic:spPr>
+                    <a:xfrm>
+                      <a:off x="0" y="0"/>
+                      <a:ext cx="3984444" cy="3630927"/>
+                    </a:xfrm>
+                    <a:prstGeom prst="rect">
+                      <a:avLst/>
+                    </a:prstGeom>
+                  </pic:spPr>
+                </pic:pic>
+              </a:graphicData>
+            </a:graphic>
+          </wp:inline>
+        </w:drawing>
+      </w:r>
+    </w:p>
+    <w:p>
+      <w:pPr>
+        <w:jc w:val="center"/>
+      </w:pPr>
+      <w:r>
+        <w:tab/>
+      </w:r>
+      <w:r>
+        <w:tab/>
       </w:r>
     </w:p>
     <w:sectPr>
@@ -214,6 +671,36 @@
     <w:semiHidden/>
     <w:unhideWhenUsed/>
   </w:style>
+  <w:style w:type="paragraph" w:styleId="Textodebalo">
+    <w:name w:val="Balloon Text"/>
+    <w:basedOn w:val="Normal"/>
+    <w:link w:val="TextodebaloChar"/>
+    <w:uiPriority w:val="99"/>
+    <w:semiHidden/>
+    <w:unhideWhenUsed/>
+    <w:rsid w:val="006D3FC1"/>
+    <w:pPr>
+      <w:spacing w:after="0" w:line="240" w:lineRule="auto"/>
+    </w:pPr>
+    <w:rPr>
+      <w:rFonts w:ascii="Tahoma" w:hAnsi="Tahoma" w:cs="Tahoma"/>
+      <w:sz w:val="16"/>
+      <w:szCs w:val="16"/>
+    </w:rPr>
+  </w:style>
+  <w:style w:type="character" w:customStyle="1" w:styleId="TextodebaloChar">
+    <w:name w:val="Texto de balão Char"/>
+    <w:basedOn w:val="Fontepargpadro"/>
+    <w:link w:val="Textodebalo"/>
+    <w:uiPriority w:val="99"/>
+    <w:semiHidden/>
+    <w:rsid w:val="006D3FC1"/>
+    <w:rPr>
+      <w:rFonts w:ascii="Tahoma" w:hAnsi="Tahoma" w:cs="Tahoma"/>
+      <w:sz w:val="16"/>
+      <w:szCs w:val="16"/>
+    </w:rPr>
+  </w:style>
 </w:styles>
 </file>
 
@@ -403,6 +890,36 @@
     <w:uiPriority w:val="99"/>
     <w:semiHidden/>
     <w:unhideWhenUsed/>
+  </w:style>
+  <w:style w:type="paragraph" w:styleId="Textodebalo">
+    <w:name w:val="Balloon Text"/>
+    <w:basedOn w:val="Normal"/>
+    <w:link w:val="TextodebaloChar"/>
+    <w:uiPriority w:val="99"/>
+    <w:semiHidden/>
+    <w:unhideWhenUsed/>
+    <w:rsid w:val="006D3FC1"/>
+    <w:pPr>
+      <w:spacing w:after="0" w:line="240" w:lineRule="auto"/>
+    </w:pPr>
+    <w:rPr>
+      <w:rFonts w:ascii="Tahoma" w:hAnsi="Tahoma" w:cs="Tahoma"/>
+      <w:sz w:val="16"/>
+      <w:szCs w:val="16"/>
+    </w:rPr>
+  </w:style>
+  <w:style w:type="character" w:customStyle="1" w:styleId="TextodebaloChar">
+    <w:name w:val="Texto de balão Char"/>
+    <w:basedOn w:val="Fontepargpadro"/>
+    <w:link w:val="Textodebalo"/>
+    <w:uiPriority w:val="99"/>
+    <w:semiHidden/>
+    <w:rsid w:val="006D3FC1"/>
+    <w:rPr>
+      <w:rFonts w:ascii="Tahoma" w:hAnsi="Tahoma" w:cs="Tahoma"/>
+      <w:sz w:val="16"/>
+      <w:szCs w:val="16"/>
+    </w:rPr>
   </w:style>
 </w:styles>
 </file>

</xml_diff>

<commit_message>
Manual do usuário IMC - Versão 0.4
Alteração de imagem.
</commit_message>
<xml_diff>
--- a/Manual do usuário - IMC.docx
+++ b/Manual do usuário - IMC.docx
@@ -604,21 +604,22 @@
     </w:p>
     <w:sdt>
       <w:sdtPr>
+        <w:rPr>
+          <w:rFonts w:asciiTheme="minorHAnsi" w:eastAsiaTheme="minorHAnsi" w:hAnsiTheme="minorHAnsi" w:cstheme="minorBidi"/>
+          <w:b w:val="0"/>
+          <w:bCs w:val="0"/>
+          <w:color w:val="auto"/>
+          <w:sz w:val="22"/>
+          <w:szCs w:val="22"/>
+          <w:lang w:eastAsia="en-US"/>
+        </w:rPr>
         <w:id w:val="-713888881"/>
         <w:docPartObj>
           <w:docPartGallery w:val="Table of Contents"/>
           <w:docPartUnique/>
         </w:docPartObj>
       </w:sdtPr>
-      <w:sdtEndPr>
-        <w:rPr>
-          <w:rFonts w:asciiTheme="minorHAnsi" w:eastAsiaTheme="minorHAnsi" w:hAnsiTheme="minorHAnsi" w:cstheme="minorBidi"/>
-          <w:color w:val="auto"/>
-          <w:sz w:val="22"/>
-          <w:szCs w:val="22"/>
-          <w:lang w:eastAsia="en-US"/>
-        </w:rPr>
-      </w:sdtEndPr>
+      <w:sdtEndPr/>
       <w:sdtContent>
         <w:p>
           <w:pPr>
@@ -650,8 +651,9 @@
               <w:tab w:val="right" w:leader="dot" w:pos="8494"/>
             </w:tabs>
             <w:rPr>
-              <w:rFonts w:ascii="Times New Roman" w:hAnsi="Times New Roman" w:cs="Times New Roman"/>
+              <w:rFonts w:eastAsiaTheme="minorEastAsia"/>
               <w:noProof/>
+              <w:lang w:eastAsia="pt-BR"/>
             </w:rPr>
           </w:pPr>
           <w:r>
@@ -663,7 +665,7 @@
           <w:r>
             <w:fldChar w:fldCharType="separate"/>
           </w:r>
-          <w:hyperlink w:anchor="_Toc451164174" w:history="1">
+          <w:hyperlink w:anchor="_Toc451620595" w:history="1">
             <w:r>
               <w:rPr>
                 <w:rStyle w:val="Hyperlink"/>
@@ -674,7 +676,6 @@
             </w:r>
             <w:r>
               <w:rPr>
-                <w:rFonts w:ascii="Times New Roman" w:hAnsi="Times New Roman" w:cs="Times New Roman"/>
                 <w:noProof/>
                 <w:webHidden/>
               </w:rPr>
@@ -682,7 +683,6 @@
             </w:r>
             <w:r>
               <w:rPr>
-                <w:rFonts w:ascii="Times New Roman" w:hAnsi="Times New Roman" w:cs="Times New Roman"/>
                 <w:noProof/>
                 <w:webHidden/>
               </w:rPr>
@@ -690,22 +690,19 @@
             </w:r>
             <w:r>
               <w:rPr>
-                <w:rFonts w:ascii="Times New Roman" w:hAnsi="Times New Roman" w:cs="Times New Roman"/>
-                <w:noProof/>
-                <w:webHidden/>
-              </w:rPr>
-              <w:instrText xml:space="preserve"> PAGEREF _Toc451164174 \h </w:instrText>
-            </w:r>
-            <w:r>
-              <w:rPr>
-                <w:rFonts w:ascii="Times New Roman" w:hAnsi="Times New Roman" w:cs="Times New Roman"/>
-                <w:noProof/>
-                <w:webHidden/>
-              </w:rPr>
-            </w:r>
-            <w:r>
-              <w:rPr>
-                <w:rFonts w:ascii="Times New Roman" w:hAnsi="Times New Roman" w:cs="Times New Roman"/>
+                <w:noProof/>
+                <w:webHidden/>
+              </w:rPr>
+              <w:instrText xml:space="preserve"> PAGEREF _Toc451620595 \h </w:instrText>
+            </w:r>
+            <w:r>
+              <w:rPr>
+                <w:noProof/>
+                <w:webHidden/>
+              </w:rPr>
+            </w:r>
+            <w:r>
+              <w:rPr>
                 <w:noProof/>
                 <w:webHidden/>
               </w:rPr>
@@ -713,7 +710,6 @@
             </w:r>
             <w:r>
               <w:rPr>
-                <w:rFonts w:ascii="Times New Roman" w:hAnsi="Times New Roman" w:cs="Times New Roman"/>
                 <w:noProof/>
                 <w:webHidden/>
               </w:rPr>
@@ -721,7 +717,6 @@
             </w:r>
             <w:r>
               <w:rPr>
-                <w:rFonts w:ascii="Times New Roman" w:hAnsi="Times New Roman" w:cs="Times New Roman"/>
                 <w:noProof/>
                 <w:webHidden/>
               </w:rPr>
@@ -736,11 +731,12 @@
               <w:tab w:val="right" w:leader="dot" w:pos="8494"/>
             </w:tabs>
             <w:rPr>
-              <w:rFonts w:ascii="Times New Roman" w:hAnsi="Times New Roman" w:cs="Times New Roman"/>
+              <w:rFonts w:eastAsiaTheme="minorEastAsia"/>
               <w:noProof/>
+              <w:lang w:eastAsia="pt-BR"/>
             </w:rPr>
           </w:pPr>
-          <w:hyperlink w:anchor="_Toc451164175" w:history="1">
+          <w:hyperlink w:anchor="_Toc451620596" w:history="1">
             <w:r>
               <w:rPr>
                 <w:rStyle w:val="Hyperlink"/>
@@ -751,7 +747,6 @@
             </w:r>
             <w:r>
               <w:rPr>
-                <w:rFonts w:ascii="Times New Roman" w:hAnsi="Times New Roman" w:cs="Times New Roman"/>
                 <w:noProof/>
                 <w:webHidden/>
               </w:rPr>
@@ -759,7 +754,6 @@
             </w:r>
             <w:r>
               <w:rPr>
-                <w:rFonts w:ascii="Times New Roman" w:hAnsi="Times New Roman" w:cs="Times New Roman"/>
                 <w:noProof/>
                 <w:webHidden/>
               </w:rPr>
@@ -767,22 +761,19 @@
             </w:r>
             <w:r>
               <w:rPr>
-                <w:rFonts w:ascii="Times New Roman" w:hAnsi="Times New Roman" w:cs="Times New Roman"/>
-                <w:noProof/>
-                <w:webHidden/>
-              </w:rPr>
-              <w:instrText xml:space="preserve"> PAGEREF _Toc451164175 \h </w:instrText>
-            </w:r>
-            <w:r>
-              <w:rPr>
-                <w:rFonts w:ascii="Times New Roman" w:hAnsi="Times New Roman" w:cs="Times New Roman"/>
-                <w:noProof/>
-                <w:webHidden/>
-              </w:rPr>
-            </w:r>
-            <w:r>
-              <w:rPr>
-                <w:rFonts w:ascii="Times New Roman" w:hAnsi="Times New Roman" w:cs="Times New Roman"/>
+                <w:noProof/>
+                <w:webHidden/>
+              </w:rPr>
+              <w:instrText xml:space="preserve"> PAGEREF _Toc451620596 \h </w:instrText>
+            </w:r>
+            <w:r>
+              <w:rPr>
+                <w:noProof/>
+                <w:webHidden/>
+              </w:rPr>
+            </w:r>
+            <w:r>
+              <w:rPr>
                 <w:noProof/>
                 <w:webHidden/>
               </w:rPr>
@@ -790,7 +781,6 @@
             </w:r>
             <w:r>
               <w:rPr>
-                <w:rFonts w:ascii="Times New Roman" w:hAnsi="Times New Roman" w:cs="Times New Roman"/>
                 <w:noProof/>
                 <w:webHidden/>
               </w:rPr>
@@ -798,7 +788,6 @@
             </w:r>
             <w:r>
               <w:rPr>
-                <w:rFonts w:ascii="Times New Roman" w:hAnsi="Times New Roman" w:cs="Times New Roman"/>
                 <w:noProof/>
                 <w:webHidden/>
               </w:rPr>
@@ -813,11 +802,12 @@
               <w:tab w:val="right" w:leader="dot" w:pos="8494"/>
             </w:tabs>
             <w:rPr>
-              <w:rFonts w:ascii="Times New Roman" w:hAnsi="Times New Roman" w:cs="Times New Roman"/>
+              <w:rFonts w:eastAsiaTheme="minorEastAsia"/>
               <w:noProof/>
+              <w:lang w:eastAsia="pt-BR"/>
             </w:rPr>
           </w:pPr>
-          <w:hyperlink w:anchor="_Toc451164176" w:history="1">
+          <w:hyperlink w:anchor="_Toc451620597" w:history="1">
             <w:r>
               <w:rPr>
                 <w:rStyle w:val="Hyperlink"/>
@@ -828,7 +818,6 @@
             </w:r>
             <w:r>
               <w:rPr>
-                <w:rFonts w:ascii="Times New Roman" w:hAnsi="Times New Roman" w:cs="Times New Roman"/>
                 <w:noProof/>
                 <w:webHidden/>
               </w:rPr>
@@ -836,7 +825,6 @@
             </w:r>
             <w:r>
               <w:rPr>
-                <w:rFonts w:ascii="Times New Roman" w:hAnsi="Times New Roman" w:cs="Times New Roman"/>
                 <w:noProof/>
                 <w:webHidden/>
               </w:rPr>
@@ -844,22 +832,19 @@
             </w:r>
             <w:r>
               <w:rPr>
-                <w:rFonts w:ascii="Times New Roman" w:hAnsi="Times New Roman" w:cs="Times New Roman"/>
-                <w:noProof/>
-                <w:webHidden/>
-              </w:rPr>
-              <w:instrText xml:space="preserve"> PAGEREF _Toc451164176 \h </w:instrText>
-            </w:r>
-            <w:r>
-              <w:rPr>
-                <w:rFonts w:ascii="Times New Roman" w:hAnsi="Times New Roman" w:cs="Times New Roman"/>
-                <w:noProof/>
-                <w:webHidden/>
-              </w:rPr>
-            </w:r>
-            <w:r>
-              <w:rPr>
-                <w:rFonts w:ascii="Times New Roman" w:hAnsi="Times New Roman" w:cs="Times New Roman"/>
+                <w:noProof/>
+                <w:webHidden/>
+              </w:rPr>
+              <w:instrText xml:space="preserve"> PAGEREF _Toc451620597 \h </w:instrText>
+            </w:r>
+            <w:r>
+              <w:rPr>
+                <w:noProof/>
+                <w:webHidden/>
+              </w:rPr>
+            </w:r>
+            <w:r>
+              <w:rPr>
                 <w:noProof/>
                 <w:webHidden/>
               </w:rPr>
@@ -867,7 +852,6 @@
             </w:r>
             <w:r>
               <w:rPr>
-                <w:rFonts w:ascii="Times New Roman" w:hAnsi="Times New Roman" w:cs="Times New Roman"/>
                 <w:noProof/>
                 <w:webHidden/>
               </w:rPr>
@@ -875,7 +859,6 @@
             </w:r>
             <w:r>
               <w:rPr>
-                <w:rFonts w:ascii="Times New Roman" w:hAnsi="Times New Roman" w:cs="Times New Roman"/>
                 <w:noProof/>
                 <w:webHidden/>
               </w:rPr>
@@ -890,11 +873,12 @@
               <w:tab w:val="right" w:leader="dot" w:pos="8494"/>
             </w:tabs>
             <w:rPr>
-              <w:rFonts w:ascii="Times New Roman" w:hAnsi="Times New Roman" w:cs="Times New Roman"/>
+              <w:rFonts w:eastAsiaTheme="minorEastAsia"/>
               <w:noProof/>
+              <w:lang w:eastAsia="pt-BR"/>
             </w:rPr>
           </w:pPr>
-          <w:hyperlink w:anchor="_Toc451164177" w:history="1">
+          <w:hyperlink w:anchor="_Toc451620598" w:history="1">
             <w:r>
               <w:rPr>
                 <w:rStyle w:val="Hyperlink"/>
@@ -905,7 +889,6 @@
             </w:r>
             <w:r>
               <w:rPr>
-                <w:rFonts w:ascii="Times New Roman" w:hAnsi="Times New Roman" w:cs="Times New Roman"/>
                 <w:noProof/>
                 <w:webHidden/>
               </w:rPr>
@@ -913,7 +896,6 @@
             </w:r>
             <w:r>
               <w:rPr>
-                <w:rFonts w:ascii="Times New Roman" w:hAnsi="Times New Roman" w:cs="Times New Roman"/>
                 <w:noProof/>
                 <w:webHidden/>
               </w:rPr>
@@ -921,22 +903,19 @@
             </w:r>
             <w:r>
               <w:rPr>
-                <w:rFonts w:ascii="Times New Roman" w:hAnsi="Times New Roman" w:cs="Times New Roman"/>
-                <w:noProof/>
-                <w:webHidden/>
-              </w:rPr>
-              <w:instrText xml:space="preserve"> PAGEREF _Toc451164177 \h </w:instrText>
-            </w:r>
-            <w:r>
-              <w:rPr>
-                <w:rFonts w:ascii="Times New Roman" w:hAnsi="Times New Roman" w:cs="Times New Roman"/>
-                <w:noProof/>
-                <w:webHidden/>
-              </w:rPr>
-            </w:r>
-            <w:r>
-              <w:rPr>
-                <w:rFonts w:ascii="Times New Roman" w:hAnsi="Times New Roman" w:cs="Times New Roman"/>
+                <w:noProof/>
+                <w:webHidden/>
+              </w:rPr>
+              <w:instrText xml:space="preserve"> PAGEREF _Toc451620598 \h </w:instrText>
+            </w:r>
+            <w:r>
+              <w:rPr>
+                <w:noProof/>
+                <w:webHidden/>
+              </w:rPr>
+            </w:r>
+            <w:r>
+              <w:rPr>
                 <w:noProof/>
                 <w:webHidden/>
               </w:rPr>
@@ -944,7 +923,6 @@
             </w:r>
             <w:r>
               <w:rPr>
-                <w:rFonts w:ascii="Times New Roman" w:hAnsi="Times New Roman" w:cs="Times New Roman"/>
                 <w:noProof/>
                 <w:webHidden/>
               </w:rPr>
@@ -952,7 +930,6 @@
             </w:r>
             <w:r>
               <w:rPr>
-                <w:rFonts w:ascii="Times New Roman" w:hAnsi="Times New Roman" w:cs="Times New Roman"/>
                 <w:noProof/>
                 <w:webHidden/>
               </w:rPr>
@@ -967,11 +944,12 @@
               <w:tab w:val="right" w:leader="dot" w:pos="8494"/>
             </w:tabs>
             <w:rPr>
-              <w:rFonts w:ascii="Times New Roman" w:hAnsi="Times New Roman" w:cs="Times New Roman"/>
+              <w:rFonts w:eastAsiaTheme="minorEastAsia"/>
               <w:noProof/>
+              <w:lang w:eastAsia="pt-BR"/>
             </w:rPr>
           </w:pPr>
-          <w:hyperlink w:anchor="_Toc451164178" w:history="1">
+          <w:hyperlink w:anchor="_Toc451620599" w:history="1">
             <w:r>
               <w:rPr>
                 <w:rStyle w:val="Hyperlink"/>
@@ -982,7 +960,6 @@
             </w:r>
             <w:r>
               <w:rPr>
-                <w:rFonts w:ascii="Times New Roman" w:hAnsi="Times New Roman" w:cs="Times New Roman"/>
                 <w:noProof/>
                 <w:webHidden/>
               </w:rPr>
@@ -990,7 +967,6 @@
             </w:r>
             <w:r>
               <w:rPr>
-                <w:rFonts w:ascii="Times New Roman" w:hAnsi="Times New Roman" w:cs="Times New Roman"/>
                 <w:noProof/>
                 <w:webHidden/>
               </w:rPr>
@@ -998,22 +974,19 @@
             </w:r>
             <w:r>
               <w:rPr>
-                <w:rFonts w:ascii="Times New Roman" w:hAnsi="Times New Roman" w:cs="Times New Roman"/>
-                <w:noProof/>
-                <w:webHidden/>
-              </w:rPr>
-              <w:instrText xml:space="preserve"> PAGEREF _Toc451164178 \h </w:instrText>
-            </w:r>
-            <w:r>
-              <w:rPr>
-                <w:rFonts w:ascii="Times New Roman" w:hAnsi="Times New Roman" w:cs="Times New Roman"/>
-                <w:noProof/>
-                <w:webHidden/>
-              </w:rPr>
-            </w:r>
-            <w:r>
-              <w:rPr>
-                <w:rFonts w:ascii="Times New Roman" w:hAnsi="Times New Roman" w:cs="Times New Roman"/>
+                <w:noProof/>
+                <w:webHidden/>
+              </w:rPr>
+              <w:instrText xml:space="preserve"> PAGEREF _Toc451620599 \h </w:instrText>
+            </w:r>
+            <w:r>
+              <w:rPr>
+                <w:noProof/>
+                <w:webHidden/>
+              </w:rPr>
+            </w:r>
+            <w:r>
+              <w:rPr>
                 <w:noProof/>
                 <w:webHidden/>
               </w:rPr>
@@ -1021,7 +994,6 @@
             </w:r>
             <w:r>
               <w:rPr>
-                <w:rFonts w:ascii="Times New Roman" w:hAnsi="Times New Roman" w:cs="Times New Roman"/>
                 <w:noProof/>
                 <w:webHidden/>
               </w:rPr>
@@ -1029,7 +1001,6 @@
             </w:r>
             <w:r>
               <w:rPr>
-                <w:rFonts w:ascii="Times New Roman" w:hAnsi="Times New Roman" w:cs="Times New Roman"/>
                 <w:noProof/>
                 <w:webHidden/>
               </w:rPr>
@@ -1044,22 +1015,22 @@
               <w:tab w:val="right" w:leader="dot" w:pos="8494"/>
             </w:tabs>
             <w:rPr>
-              <w:rFonts w:ascii="Times New Roman" w:hAnsi="Times New Roman" w:cs="Times New Roman"/>
+              <w:rFonts w:eastAsiaTheme="minorEastAsia"/>
               <w:noProof/>
+              <w:lang w:eastAsia="pt-BR"/>
             </w:rPr>
           </w:pPr>
-          <w:hyperlink w:anchor="_Toc451164179" w:history="1">
+          <w:hyperlink w:anchor="_Toc451620600" w:history="1">
             <w:r>
               <w:rPr>
                 <w:rStyle w:val="Hyperlink"/>
                 <w:rFonts w:ascii="Times New Roman" w:hAnsi="Times New Roman" w:cs="Times New Roman"/>
                 <w:noProof/>
               </w:rPr>
-              <w:t>Calculo do IMC</w:t>
-            </w:r>
-            <w:r>
-              <w:rPr>
-                <w:rFonts w:ascii="Times New Roman" w:hAnsi="Times New Roman" w:cs="Times New Roman"/>
+              <w:t>Cálculo do IMC</w:t>
+            </w:r>
+            <w:r>
+              <w:rPr>
                 <w:noProof/>
                 <w:webHidden/>
               </w:rPr>
@@ -1067,7 +1038,6 @@
             </w:r>
             <w:r>
               <w:rPr>
-                <w:rFonts w:ascii="Times New Roman" w:hAnsi="Times New Roman" w:cs="Times New Roman"/>
                 <w:noProof/>
                 <w:webHidden/>
               </w:rPr>
@@ -1075,22 +1045,19 @@
             </w:r>
             <w:r>
               <w:rPr>
-                <w:rFonts w:ascii="Times New Roman" w:hAnsi="Times New Roman" w:cs="Times New Roman"/>
-                <w:noProof/>
-                <w:webHidden/>
-              </w:rPr>
-              <w:instrText xml:space="preserve"> PAGEREF _Toc451164179 \h </w:instrText>
-            </w:r>
-            <w:r>
-              <w:rPr>
-                <w:rFonts w:ascii="Times New Roman" w:hAnsi="Times New Roman" w:cs="Times New Roman"/>
-                <w:noProof/>
-                <w:webHidden/>
-              </w:rPr>
-            </w:r>
-            <w:r>
-              <w:rPr>
-                <w:rFonts w:ascii="Times New Roman" w:hAnsi="Times New Roman" w:cs="Times New Roman"/>
+                <w:noProof/>
+                <w:webHidden/>
+              </w:rPr>
+              <w:instrText xml:space="preserve"> PAGEREF _Toc451620600 \h </w:instrText>
+            </w:r>
+            <w:r>
+              <w:rPr>
+                <w:noProof/>
+                <w:webHidden/>
+              </w:rPr>
+            </w:r>
+            <w:r>
+              <w:rPr>
                 <w:noProof/>
                 <w:webHidden/>
               </w:rPr>
@@ -1098,7 +1065,6 @@
             </w:r>
             <w:r>
               <w:rPr>
-                <w:rFonts w:ascii="Times New Roman" w:hAnsi="Times New Roman" w:cs="Times New Roman"/>
                 <w:noProof/>
                 <w:webHidden/>
               </w:rPr>
@@ -1106,7 +1072,6 @@
             </w:r>
             <w:r>
               <w:rPr>
-                <w:rFonts w:ascii="Times New Roman" w:hAnsi="Times New Roman" w:cs="Times New Roman"/>
                 <w:noProof/>
                 <w:webHidden/>
               </w:rPr>
@@ -1121,11 +1086,12 @@
               <w:tab w:val="right" w:leader="dot" w:pos="8494"/>
             </w:tabs>
             <w:rPr>
-              <w:rFonts w:ascii="Times New Roman" w:hAnsi="Times New Roman" w:cs="Times New Roman"/>
+              <w:rFonts w:eastAsiaTheme="minorEastAsia"/>
               <w:noProof/>
+              <w:lang w:eastAsia="pt-BR"/>
             </w:rPr>
           </w:pPr>
-          <w:hyperlink w:anchor="_Toc451164180" w:history="1">
+          <w:hyperlink w:anchor="_Toc451620601" w:history="1">
             <w:r>
               <w:rPr>
                 <w:rStyle w:val="Hyperlink"/>
@@ -1136,7 +1102,6 @@
             </w:r>
             <w:r>
               <w:rPr>
-                <w:rFonts w:ascii="Times New Roman" w:hAnsi="Times New Roman" w:cs="Times New Roman"/>
                 <w:noProof/>
                 <w:webHidden/>
               </w:rPr>
@@ -1144,7 +1109,6 @@
             </w:r>
             <w:r>
               <w:rPr>
-                <w:rFonts w:ascii="Times New Roman" w:hAnsi="Times New Roman" w:cs="Times New Roman"/>
                 <w:noProof/>
                 <w:webHidden/>
               </w:rPr>
@@ -1152,22 +1116,19 @@
             </w:r>
             <w:r>
               <w:rPr>
-                <w:rFonts w:ascii="Times New Roman" w:hAnsi="Times New Roman" w:cs="Times New Roman"/>
-                <w:noProof/>
-                <w:webHidden/>
-              </w:rPr>
-              <w:instrText xml:space="preserve"> PAGEREF _Toc451164180 \h </w:instrText>
-            </w:r>
-            <w:r>
-              <w:rPr>
-                <w:rFonts w:ascii="Times New Roman" w:hAnsi="Times New Roman" w:cs="Times New Roman"/>
-                <w:noProof/>
-                <w:webHidden/>
-              </w:rPr>
-            </w:r>
-            <w:r>
-              <w:rPr>
-                <w:rFonts w:ascii="Times New Roman" w:hAnsi="Times New Roman" w:cs="Times New Roman"/>
+                <w:noProof/>
+                <w:webHidden/>
+              </w:rPr>
+              <w:instrText xml:space="preserve"> PAGEREF _Toc451620601 \h </w:instrText>
+            </w:r>
+            <w:r>
+              <w:rPr>
+                <w:noProof/>
+                <w:webHidden/>
+              </w:rPr>
+            </w:r>
+            <w:r>
+              <w:rPr>
                 <w:noProof/>
                 <w:webHidden/>
               </w:rPr>
@@ -1175,7 +1136,6 @@
             </w:r>
             <w:r>
               <w:rPr>
-                <w:rFonts w:ascii="Times New Roman" w:hAnsi="Times New Roman" w:cs="Times New Roman"/>
                 <w:noProof/>
                 <w:webHidden/>
               </w:rPr>
@@ -1183,7 +1143,6 @@
             </w:r>
             <w:r>
               <w:rPr>
-                <w:rFonts w:ascii="Times New Roman" w:hAnsi="Times New Roman" w:cs="Times New Roman"/>
                 <w:noProof/>
                 <w:webHidden/>
               </w:rPr>
@@ -1198,11 +1157,12 @@
               <w:tab w:val="right" w:leader="dot" w:pos="8494"/>
             </w:tabs>
             <w:rPr>
-              <w:rFonts w:ascii="Times New Roman" w:hAnsi="Times New Roman" w:cs="Times New Roman"/>
+              <w:rFonts w:eastAsiaTheme="minorEastAsia"/>
               <w:noProof/>
+              <w:lang w:eastAsia="pt-BR"/>
             </w:rPr>
           </w:pPr>
-          <w:hyperlink w:anchor="_Toc451164181" w:history="1">
+          <w:hyperlink w:anchor="_Toc451620602" w:history="1">
             <w:r>
               <w:rPr>
                 <w:rStyle w:val="Hyperlink"/>
@@ -1213,7 +1173,6 @@
             </w:r>
             <w:r>
               <w:rPr>
-                <w:rFonts w:ascii="Times New Roman" w:hAnsi="Times New Roman" w:cs="Times New Roman"/>
                 <w:noProof/>
                 <w:webHidden/>
               </w:rPr>
@@ -1221,7 +1180,6 @@
             </w:r>
             <w:r>
               <w:rPr>
-                <w:rFonts w:ascii="Times New Roman" w:hAnsi="Times New Roman" w:cs="Times New Roman"/>
                 <w:noProof/>
                 <w:webHidden/>
               </w:rPr>
@@ -1229,22 +1187,19 @@
             </w:r>
             <w:r>
               <w:rPr>
-                <w:rFonts w:ascii="Times New Roman" w:hAnsi="Times New Roman" w:cs="Times New Roman"/>
-                <w:noProof/>
-                <w:webHidden/>
-              </w:rPr>
-              <w:instrText xml:space="preserve"> PAGEREF _Toc451164181 \h </w:instrText>
-            </w:r>
-            <w:r>
-              <w:rPr>
-                <w:rFonts w:ascii="Times New Roman" w:hAnsi="Times New Roman" w:cs="Times New Roman"/>
-                <w:noProof/>
-                <w:webHidden/>
-              </w:rPr>
-            </w:r>
-            <w:r>
-              <w:rPr>
-                <w:rFonts w:ascii="Times New Roman" w:hAnsi="Times New Roman" w:cs="Times New Roman"/>
+                <w:noProof/>
+                <w:webHidden/>
+              </w:rPr>
+              <w:instrText xml:space="preserve"> PAGEREF _Toc451620602 \h </w:instrText>
+            </w:r>
+            <w:r>
+              <w:rPr>
+                <w:noProof/>
+                <w:webHidden/>
+              </w:rPr>
+            </w:r>
+            <w:r>
+              <w:rPr>
                 <w:noProof/>
                 <w:webHidden/>
               </w:rPr>
@@ -1252,7 +1207,6 @@
             </w:r>
             <w:r>
               <w:rPr>
-                <w:rFonts w:ascii="Times New Roman" w:hAnsi="Times New Roman" w:cs="Times New Roman"/>
                 <w:noProof/>
                 <w:webHidden/>
               </w:rPr>
@@ -1260,7 +1214,6 @@
             </w:r>
             <w:r>
               <w:rPr>
-                <w:rFonts w:ascii="Times New Roman" w:hAnsi="Times New Roman" w:cs="Times New Roman"/>
                 <w:noProof/>
                 <w:webHidden/>
               </w:rPr>
@@ -1279,6 +1232,10 @@
         </w:p>
       </w:sdtContent>
     </w:sdt>
+    <w:p>
+      <w:bookmarkStart w:id="0" w:name="_GoBack"/>
+      <w:bookmarkEnd w:id="0"/>
+    </w:p>
     <w:p/>
     <w:p/>
     <w:p/>
@@ -1295,7 +1252,6 @@
     <w:p/>
     <w:p/>
     <w:p/>
-    <w:p/>
     <w:p>
       <w:pPr>
         <w:pStyle w:val="Ttulo1"/>
@@ -1304,7 +1260,7 @@
           <w:color w:val="auto"/>
         </w:rPr>
       </w:pPr>
-      <w:bookmarkStart w:id="0" w:name="_Toc451164174"/>
+      <w:bookmarkStart w:id="1" w:name="_Toc451620595"/>
       <w:r>
         <w:rPr>
           <w:rFonts w:ascii="Times New Roman" w:hAnsi="Times New Roman" w:cs="Times New Roman"/>
@@ -1313,10 +1269,11 @@
         <w:lastRenderedPageBreak/>
         <w:t>Introdução</w:t>
       </w:r>
-      <w:bookmarkEnd w:id="0"/>
-    </w:p>
-    <w:p>
-      <w:pPr>
+      <w:bookmarkEnd w:id="1"/>
+    </w:p>
+    <w:p>
+      <w:pPr>
+        <w:jc w:val="both"/>
         <w:rPr>
           <w:rFonts w:ascii="Times New Roman" w:hAnsi="Times New Roman" w:cs="Times New Roman"/>
           <w:sz w:val="24"/>
@@ -1363,8 +1320,6 @@
         </w:rPr>
         <w:t xml:space="preserve"> em: </w:t>
       </w:r>
-      <w:bookmarkStart w:id="1" w:name="_GoBack"/>
-      <w:bookmarkEnd w:id="1"/>
       <w:r>
         <w:rPr>
           <w:rFonts w:ascii="Times New Roman" w:hAnsi="Times New Roman" w:cs="Times New Roman"/>
@@ -1589,7 +1544,7 @@
           <w:color w:val="auto"/>
         </w:rPr>
       </w:pPr>
-      <w:bookmarkStart w:id="2" w:name="_Toc451164175"/>
+      <w:bookmarkStart w:id="2" w:name="_Toc451620596"/>
       <w:r>
         <w:rPr>
           <w:rFonts w:ascii="Times New Roman" w:hAnsi="Times New Roman" w:cs="Times New Roman"/>
@@ -1684,10 +1639,10 @@
           <w:lang w:eastAsia="pt-BR"/>
         </w:rPr>
         <w:drawing>
-          <wp:inline distT="0" distB="0" distL="0" distR="0" wp14:anchorId="52ECB439" wp14:editId="5DCADF19">
-            <wp:extent cx="3325210" cy="3038475"/>
-            <wp:effectExtent l="0" t="0" r="8890" b="0"/>
-            <wp:docPr id="1" name="Imagem 1" descr="C:\Users\Usuario\Desktop\Protótipo\IMC1.png"/>
+          <wp:inline distT="0" distB="0" distL="0" distR="0">
+            <wp:extent cx="3352800" cy="3063686"/>
+            <wp:effectExtent l="0" t="0" r="0" b="3810"/>
+            <wp:docPr id="6" name="Imagem 6" descr="C:\Users\Usuario\Desktop\Unicamp\Engenharia de Software 2\Protótipo\IMC1.png"/>
             <wp:cNvGraphicFramePr>
               <a:graphicFrameLocks xmlns:a="http://schemas.openxmlformats.org/drawingml/2006/main" noChangeAspect="1"/>
             </wp:cNvGraphicFramePr>
@@ -1695,7 +1650,7 @@
               <a:graphicData uri="http://schemas.openxmlformats.org/drawingml/2006/picture">
                 <pic:pic xmlns:pic="http://schemas.openxmlformats.org/drawingml/2006/picture">
                   <pic:nvPicPr>
-                    <pic:cNvPr id="0" name="Picture 1" descr="C:\Users\Usuario\Desktop\Protótipo\IMC1.png"/>
+                    <pic:cNvPr id="0" name="Picture 1" descr="C:\Users\Usuario\Desktop\Unicamp\Engenharia de Software 2\Protótipo\IMC1.png"/>
                     <pic:cNvPicPr>
                       <a:picLocks noChangeAspect="1" noChangeArrowheads="1"/>
                     </pic:cNvPicPr>
@@ -1716,7 +1671,7 @@
                   <pic:spPr bwMode="auto">
                     <a:xfrm>
                       <a:off x="0" y="0"/>
-                      <a:ext cx="3332752" cy="3045367"/>
+                      <a:ext cx="3359413" cy="3069729"/>
                     </a:xfrm>
                     <a:prstGeom prst="rect">
                       <a:avLst/>
@@ -1757,7 +1712,7 @@
           <w:color w:val="auto"/>
         </w:rPr>
       </w:pPr>
-      <w:bookmarkStart w:id="3" w:name="_Toc451164176"/>
+      <w:bookmarkStart w:id="3" w:name="_Toc451620597"/>
       <w:r>
         <w:rPr>
           <w:rFonts w:ascii="Times New Roman" w:hAnsi="Times New Roman" w:cs="Times New Roman"/>
@@ -1828,10 +1783,10 @@
           <w:lang w:eastAsia="pt-BR"/>
         </w:rPr>
         <w:drawing>
-          <wp:inline distT="0" distB="0" distL="0" distR="0" wp14:anchorId="4ADDAD9B" wp14:editId="3559DFE3">
-            <wp:extent cx="3332396" cy="3048000"/>
-            <wp:effectExtent l="0" t="0" r="1905" b="0"/>
-            <wp:docPr id="2" name="Imagem 2"/>
+          <wp:inline distT="0" distB="0" distL="0" distR="0">
+            <wp:extent cx="3387753" cy="3095625"/>
+            <wp:effectExtent l="0" t="0" r="3175" b="0"/>
+            <wp:docPr id="10" name="Imagem 10" descr="C:\Users\Usuario\Desktop\Unicamp\Engenharia de Software 2\Protótipo\IMC2.png"/>
             <wp:cNvGraphicFramePr>
               <a:graphicFrameLocks xmlns:a="http://schemas.openxmlformats.org/drawingml/2006/main" noChangeAspect="1"/>
             </wp:cNvGraphicFramePr>
@@ -1839,23 +1794,36 @@
               <a:graphicData uri="http://schemas.openxmlformats.org/drawingml/2006/picture">
                 <pic:pic xmlns:pic="http://schemas.openxmlformats.org/drawingml/2006/picture">
                   <pic:nvPicPr>
-                    <pic:cNvPr id="0" name=""/>
-                    <pic:cNvPicPr/>
+                    <pic:cNvPr id="0" name="Picture 2" descr="C:\Users\Usuario\Desktop\Unicamp\Engenharia de Software 2\Protótipo\IMC2.png"/>
+                    <pic:cNvPicPr>
+                      <a:picLocks noChangeAspect="1" noChangeArrowheads="1"/>
+                    </pic:cNvPicPr>
                   </pic:nvPicPr>
                   <pic:blipFill>
-                    <a:blip r:embed="rId11"/>
+                    <a:blip r:embed="rId11">
+                      <a:extLst>
+                        <a:ext uri="{28A0092B-C50C-407E-A947-70E740481C1C}">
+                          <a14:useLocalDpi xmlns:a14="http://schemas.microsoft.com/office/drawing/2010/main" val="0"/>
+                        </a:ext>
+                      </a:extLst>
+                    </a:blip>
+                    <a:srcRect/>
                     <a:stretch>
                       <a:fillRect/>
                     </a:stretch>
                   </pic:blipFill>
-                  <pic:spPr>
+                  <pic:spPr bwMode="auto">
                     <a:xfrm>
                       <a:off x="0" y="0"/>
-                      <a:ext cx="3341688" cy="3056499"/>
+                      <a:ext cx="3387753" cy="3095625"/>
                     </a:xfrm>
                     <a:prstGeom prst="rect">
                       <a:avLst/>
                     </a:prstGeom>
+                    <a:noFill/>
+                    <a:ln>
+                      <a:noFill/>
+                    </a:ln>
                   </pic:spPr>
                 </pic:pic>
               </a:graphicData>
@@ -1961,10 +1929,10 @@
           <w:lang w:eastAsia="pt-BR"/>
         </w:rPr>
         <w:drawing>
-          <wp:inline distT="0" distB="0" distL="0" distR="0" wp14:anchorId="53EED35E" wp14:editId="0C2F9711">
-            <wp:extent cx="3314603" cy="3019425"/>
-            <wp:effectExtent l="0" t="0" r="635" b="0"/>
-            <wp:docPr id="3" name="Imagem 3"/>
+          <wp:inline distT="0" distB="0" distL="0" distR="0">
+            <wp:extent cx="3408555" cy="3105150"/>
+            <wp:effectExtent l="0" t="0" r="1905" b="0"/>
+            <wp:docPr id="13" name="Imagem 13" descr="C:\Users\Usuario\Desktop\Unicamp\Engenharia de Software 2\Protótipo\IMC6.png"/>
             <wp:cNvGraphicFramePr>
               <a:graphicFrameLocks xmlns:a="http://schemas.openxmlformats.org/drawingml/2006/main" noChangeAspect="1"/>
             </wp:cNvGraphicFramePr>
@@ -1972,23 +1940,36 @@
               <a:graphicData uri="http://schemas.openxmlformats.org/drawingml/2006/picture">
                 <pic:pic xmlns:pic="http://schemas.openxmlformats.org/drawingml/2006/picture">
                   <pic:nvPicPr>
-                    <pic:cNvPr id="0" name=""/>
-                    <pic:cNvPicPr/>
+                    <pic:cNvPr id="0" name="Picture 3" descr="C:\Users\Usuario\Desktop\Unicamp\Engenharia de Software 2\Protótipo\IMC6.png"/>
+                    <pic:cNvPicPr>
+                      <a:picLocks noChangeAspect="1" noChangeArrowheads="1"/>
+                    </pic:cNvPicPr>
                   </pic:nvPicPr>
                   <pic:blipFill>
-                    <a:blip r:embed="rId12"/>
+                    <a:blip r:embed="rId12">
+                      <a:extLst>
+                        <a:ext uri="{28A0092B-C50C-407E-A947-70E740481C1C}">
+                          <a14:useLocalDpi xmlns:a14="http://schemas.microsoft.com/office/drawing/2010/main" val="0"/>
+                        </a:ext>
+                      </a:extLst>
+                    </a:blip>
+                    <a:srcRect/>
                     <a:stretch>
                       <a:fillRect/>
                     </a:stretch>
                   </pic:blipFill>
-                  <pic:spPr>
+                  <pic:spPr bwMode="auto">
                     <a:xfrm>
                       <a:off x="0" y="0"/>
-                      <a:ext cx="3314603" cy="3019425"/>
+                      <a:ext cx="3420450" cy="3115986"/>
                     </a:xfrm>
                     <a:prstGeom prst="rect">
                       <a:avLst/>
                     </a:prstGeom>
+                    <a:noFill/>
+                    <a:ln>
+                      <a:noFill/>
+                    </a:ln>
                   </pic:spPr>
                 </pic:pic>
               </a:graphicData>
@@ -2037,7 +2018,7 @@
           <w:color w:val="auto"/>
         </w:rPr>
       </w:pPr>
-      <w:bookmarkStart w:id="4" w:name="_Toc451164177"/>
+      <w:bookmarkStart w:id="4" w:name="_Toc451620598"/>
       <w:r>
         <w:rPr>
           <w:rFonts w:ascii="Times New Roman" w:hAnsi="Times New Roman" w:cs="Times New Roman"/>
@@ -2115,10 +2096,10 @@
           <w:lang w:eastAsia="pt-BR"/>
         </w:rPr>
         <w:drawing>
-          <wp:inline distT="0" distB="0" distL="0" distR="0" wp14:anchorId="18C31975" wp14:editId="0FB44C6A">
-            <wp:extent cx="3438831" cy="3133725"/>
-            <wp:effectExtent l="0" t="0" r="9525" b="0"/>
-            <wp:docPr id="4" name="Imagem 4"/>
+          <wp:inline distT="0" distB="0" distL="0" distR="0">
+            <wp:extent cx="3405992" cy="3103657"/>
+            <wp:effectExtent l="0" t="0" r="4445" b="1905"/>
+            <wp:docPr id="14" name="Imagem 14" descr="C:\Users\Usuario\Desktop\Unicamp\Engenharia de Software 2\Protótipo\IMC3.png"/>
             <wp:cNvGraphicFramePr>
               <a:graphicFrameLocks xmlns:a="http://schemas.openxmlformats.org/drawingml/2006/main" noChangeAspect="1"/>
             </wp:cNvGraphicFramePr>
@@ -2126,23 +2107,36 @@
               <a:graphicData uri="http://schemas.openxmlformats.org/drawingml/2006/picture">
                 <pic:pic xmlns:pic="http://schemas.openxmlformats.org/drawingml/2006/picture">
                   <pic:nvPicPr>
-                    <pic:cNvPr id="0" name=""/>
-                    <pic:cNvPicPr/>
+                    <pic:cNvPr id="0" name="Picture 4" descr="C:\Users\Usuario\Desktop\Unicamp\Engenharia de Software 2\Protótipo\IMC3.png"/>
+                    <pic:cNvPicPr>
+                      <a:picLocks noChangeAspect="1" noChangeArrowheads="1"/>
+                    </pic:cNvPicPr>
                   </pic:nvPicPr>
                   <pic:blipFill>
-                    <a:blip r:embed="rId13"/>
+                    <a:blip r:embed="rId13">
+                      <a:extLst>
+                        <a:ext uri="{28A0092B-C50C-407E-A947-70E740481C1C}">
+                          <a14:useLocalDpi xmlns:a14="http://schemas.microsoft.com/office/drawing/2010/main" val="0"/>
+                        </a:ext>
+                      </a:extLst>
+                    </a:blip>
+                    <a:srcRect/>
                     <a:stretch>
                       <a:fillRect/>
                     </a:stretch>
                   </pic:blipFill>
-                  <pic:spPr>
+                  <pic:spPr bwMode="auto">
                     <a:xfrm>
                       <a:off x="0" y="0"/>
-                      <a:ext cx="3444530" cy="3138919"/>
+                      <a:ext cx="3407562" cy="3105088"/>
                     </a:xfrm>
                     <a:prstGeom prst="rect">
                       <a:avLst/>
                     </a:prstGeom>
+                    <a:noFill/>
+                    <a:ln>
+                      <a:noFill/>
+                    </a:ln>
                   </pic:spPr>
                 </pic:pic>
               </a:graphicData>
@@ -2191,21 +2185,14 @@
           <w:color w:val="auto"/>
         </w:rPr>
       </w:pPr>
-      <w:bookmarkStart w:id="5" w:name="_Toc451164178"/>
+      <w:bookmarkStart w:id="5" w:name="_Toc451620599"/>
       <w:r>
         <w:rPr>
           <w:rFonts w:ascii="Times New Roman" w:hAnsi="Times New Roman" w:cs="Times New Roman"/>
           <w:color w:val="auto"/>
         </w:rPr>
         <w:lastRenderedPageBreak/>
-        <w:t xml:space="preserve">Fornecimento de </w:t>
-      </w:r>
-      <w:r>
-        <w:rPr>
-          <w:rFonts w:ascii="Times New Roman" w:hAnsi="Times New Roman" w:cs="Times New Roman"/>
-          <w:color w:val="auto"/>
-        </w:rPr>
-        <w:t>peso</w:t>
+        <w:t>Fornecimento de peso</w:t>
       </w:r>
       <w:bookmarkEnd w:id="5"/>
     </w:p>
@@ -2240,15 +2227,7 @@
           <w:sz w:val="24"/>
           <w:szCs w:val="24"/>
         </w:rPr>
-        <w:t xml:space="preserve"> 5</w:t>
-      </w:r>
-      <w:r>
-        <w:rPr>
-          <w:rFonts w:ascii="Times New Roman" w:hAnsi="Times New Roman" w:cs="Times New Roman"/>
-          <w:sz w:val="24"/>
-          <w:szCs w:val="24"/>
-        </w:rPr>
-        <w:t xml:space="preserve">, o usuário deve digitar </w:t>
+        <w:t xml:space="preserve"> 5, o usuário deve digitar </w:t>
       </w:r>
       <w:r>
         <w:rPr>
@@ -2264,23 +2243,7 @@
           <w:sz w:val="24"/>
           <w:szCs w:val="24"/>
         </w:rPr>
-        <w:t xml:space="preserve"> e confirmar clicando no botão “Ok” em frente. O botão verde significa que </w:t>
-      </w:r>
-      <w:r>
-        <w:rPr>
-          <w:rFonts w:ascii="Times New Roman" w:hAnsi="Times New Roman" w:cs="Times New Roman"/>
-          <w:sz w:val="24"/>
-          <w:szCs w:val="24"/>
-        </w:rPr>
-        <w:t>o peso digitado é válido.</w:t>
-      </w:r>
-      <w:r>
-        <w:rPr>
-          <w:rFonts w:ascii="Times New Roman" w:hAnsi="Times New Roman" w:cs="Times New Roman"/>
-          <w:sz w:val="24"/>
-          <w:szCs w:val="24"/>
-        </w:rPr>
-        <w:t xml:space="preserve"> </w:t>
+        <w:t xml:space="preserve"> e confirmar clicando no botão “Ok” em frente. O botão verde significa que o peso digitado é válido. </w:t>
       </w:r>
     </w:p>
     <w:p>
@@ -2294,8 +2257,8 @@
         </w:rPr>
         <w:drawing>
           <wp:inline distT="0" distB="0" distL="0" distR="0" wp14:anchorId="12E426BF" wp14:editId="55AF359E">
-            <wp:extent cx="3190875" cy="2918554"/>
-            <wp:effectExtent l="0" t="0" r="0" b="0"/>
+            <wp:extent cx="3286125" cy="3005675"/>
+            <wp:effectExtent l="0" t="0" r="0" b="4445"/>
             <wp:docPr id="5" name="Imagem 5"/>
             <wp:cNvGraphicFramePr>
               <a:graphicFrameLocks xmlns:a="http://schemas.openxmlformats.org/drawingml/2006/main" noChangeAspect="1"/>
@@ -2316,7 +2279,7 @@
                   <pic:spPr>
                     <a:xfrm>
                       <a:off x="0" y="0"/>
-                      <a:ext cx="3190875" cy="2918554"/>
+                      <a:ext cx="3295946" cy="3014658"/>
                     </a:xfrm>
                     <a:prstGeom prst="rect">
                       <a:avLst/>
@@ -2369,13 +2332,20 @@
           <w:color w:val="auto"/>
         </w:rPr>
       </w:pPr>
-      <w:bookmarkStart w:id="6" w:name="_Toc451164179"/>
+      <w:bookmarkStart w:id="6" w:name="_Toc451620600"/>
       <w:r>
         <w:rPr>
           <w:rFonts w:ascii="Times New Roman" w:hAnsi="Times New Roman" w:cs="Times New Roman"/>
           <w:color w:val="auto"/>
         </w:rPr>
-        <w:t>Calculo do IMC</w:t>
+        <w:t>Cá</w:t>
+      </w:r>
+      <w:r>
+        <w:rPr>
+          <w:rFonts w:ascii="Times New Roman" w:hAnsi="Times New Roman" w:cs="Times New Roman"/>
+          <w:color w:val="auto"/>
+        </w:rPr>
+        <w:t>lculo do IMC</w:t>
       </w:r>
       <w:bookmarkEnd w:id="6"/>
     </w:p>
@@ -2419,8 +2389,8 @@
         </w:rPr>
         <w:drawing>
           <wp:inline distT="0" distB="0" distL="0" distR="0" wp14:anchorId="3DA8CC22" wp14:editId="0FAC171C">
-            <wp:extent cx="3219450" cy="2944692"/>
-            <wp:effectExtent l="0" t="0" r="0" b="8255"/>
+            <wp:extent cx="3363638" cy="3076575"/>
+            <wp:effectExtent l="0" t="0" r="8255" b="0"/>
             <wp:docPr id="12" name="Imagem 12"/>
             <wp:cNvGraphicFramePr>
               <a:graphicFrameLocks xmlns:a="http://schemas.openxmlformats.org/drawingml/2006/main" noChangeAspect="1"/>
@@ -2441,7 +2411,7 @@
                   <pic:spPr>
                     <a:xfrm>
                       <a:off x="0" y="0"/>
-                      <a:ext cx="3225116" cy="2949875"/>
+                      <a:ext cx="3376266" cy="3088125"/>
                     </a:xfrm>
                     <a:prstGeom prst="rect">
                       <a:avLst/>
@@ -2494,7 +2464,7 @@
           <w:color w:val="auto"/>
         </w:rPr>
       </w:pPr>
-      <w:bookmarkStart w:id="7" w:name="_Toc451164180"/>
+      <w:bookmarkStart w:id="7" w:name="_Toc451620601"/>
       <w:r>
         <w:rPr>
           <w:rFonts w:ascii="Times New Roman" w:hAnsi="Times New Roman" w:cs="Times New Roman"/>
@@ -2607,13 +2577,7 @@
         <w:rPr>
           <w:rFonts w:ascii="Times New Roman" w:hAnsi="Times New Roman" w:cs="Times New Roman"/>
         </w:rPr>
-        <w:t>Indicação</w:t>
-      </w:r>
-      <w:r>
-        <w:rPr>
-          <w:rFonts w:ascii="Times New Roman" w:hAnsi="Times New Roman" w:cs="Times New Roman"/>
-        </w:rPr>
-        <w:t xml:space="preserve"> da caixa de resultado</w:t>
+        <w:t>Indicação da caixa de resultado</w:t>
       </w:r>
       <w:r>
         <w:rPr>
@@ -2630,7 +2594,7 @@
           <w:color w:val="auto"/>
         </w:rPr>
       </w:pPr>
-      <w:bookmarkStart w:id="8" w:name="_Toc451164181"/>
+      <w:bookmarkStart w:id="8" w:name="_Toc451620602"/>
       <w:r>
         <w:rPr>
           <w:rFonts w:ascii="Times New Roman" w:hAnsi="Times New Roman" w:cs="Times New Roman"/>
@@ -2694,7 +2658,14 @@
           <w:rFonts w:ascii="Times New Roman" w:hAnsi="Times New Roman" w:cs="Times New Roman"/>
           <w:sz w:val="24"/>
         </w:rPr>
-        <w:t xml:space="preserve"> possível começar um novo calculo. </w:t>
+        <w:t xml:space="preserve"> possível começar um novo cá</w:t>
+      </w:r>
+      <w:r>
+        <w:rPr>
+          <w:rFonts w:ascii="Times New Roman" w:hAnsi="Times New Roman" w:cs="Times New Roman"/>
+          <w:sz w:val="24"/>
+        </w:rPr>
+        <w:t xml:space="preserve">lculo. </w:t>
       </w:r>
     </w:p>
     <w:p>
@@ -2707,10 +2678,10 @@
           <w:lang w:eastAsia="pt-BR"/>
         </w:rPr>
         <w:drawing>
-          <wp:inline distT="0" distB="0" distL="0" distR="0" wp14:anchorId="23F370F6" wp14:editId="4D415081">
-            <wp:extent cx="3374051" cy="3086100"/>
-            <wp:effectExtent l="0" t="0" r="0" b="0"/>
-            <wp:docPr id="7" name="Imagem 7"/>
+          <wp:inline distT="0" distB="0" distL="0" distR="0" wp14:anchorId="3485D1B4" wp14:editId="554F565E">
+            <wp:extent cx="3324225" cy="3040526"/>
+            <wp:effectExtent l="0" t="0" r="0" b="7620"/>
+            <wp:docPr id="1" name="Imagem 1"/>
             <wp:cNvGraphicFramePr>
               <a:graphicFrameLocks xmlns:a="http://schemas.openxmlformats.org/drawingml/2006/main" noChangeAspect="1"/>
             </wp:cNvGraphicFramePr>
@@ -2730,7 +2701,7 @@
                   <pic:spPr>
                     <a:xfrm>
                       <a:off x="0" y="0"/>
-                      <a:ext cx="3377272" cy="3089046"/>
+                      <a:ext cx="3326404" cy="3042519"/>
                     </a:xfrm>
                     <a:prstGeom prst="rect">
                       <a:avLst/>
@@ -2766,13 +2737,7 @@
         <w:rPr>
           <w:rFonts w:ascii="Times New Roman" w:hAnsi="Times New Roman" w:cs="Times New Roman"/>
         </w:rPr>
-        <w:t>Indicação</w:t>
-      </w:r>
-      <w:r>
-        <w:rPr>
-          <w:rFonts w:ascii="Times New Roman" w:hAnsi="Times New Roman" w:cs="Times New Roman"/>
-        </w:rPr>
-        <w:t xml:space="preserve"> do botão de cancelar</w:t>
+        <w:t>Indicação do botão de cancelar</w:t>
       </w:r>
       <w:r>
         <w:rPr>
@@ -2828,6 +2793,7 @@
         <w:docPartUnique/>
       </w:docPartObj>
     </w:sdtPr>
+    <w:sdtEndPr/>
     <w:sdtContent>
       <w:p>
         <w:pPr>
@@ -3858,7 +3824,7 @@
 </file>
 
 <file path=customXml/itemProps1.xml><?xml version="1.0" encoding="utf-8"?>
-<ds:datastoreItem xmlns:ds="http://schemas.openxmlformats.org/officeDocument/2006/customXml" ds:itemID="{5E3739ED-8B99-42A6-90B4-8B6ACD6195D8}">
+<ds:datastoreItem xmlns:ds="http://schemas.openxmlformats.org/officeDocument/2006/customXml" ds:itemID="{4B0B4AF3-2F77-4451-A80A-D764B947287A}">
   <ds:schemaRefs>
     <ds:schemaRef ds:uri="http://schemas.openxmlformats.org/officeDocument/2006/bibliography"/>
   </ds:schemaRefs>

</xml_diff>